<commit_message>
upload to version 1.2.0.1
</commit_message>
<xml_diff>
--- a/NBT Tag Reference for RoleplayUtilities.docx
+++ b/NBT Tag Reference for RoleplayUtilities.docx
@@ -316,13 +316,35 @@
           <w:bCs/>
           <w:u w:val="single"/>
         </w:rPr>
-        <w:t>WeaponEffect:</w:t>
+        <w:t>WeaponEffect</w:t>
+      </w:r>
+      <w:r>
+        <w:rPr>
+          <w:b/>
+          <w:bCs/>
+          <w:u w:val="single"/>
+        </w:rPr>
+        <w:t>s</w:t>
+      </w:r>
+      <w:r>
+        <w:rPr>
+          <w:b/>
+          <w:bCs/>
+          <w:u w:val="single"/>
+        </w:rPr>
+        <w:t>:</w:t>
       </w:r>
       <w:r>
         <w:t xml:space="preserve"> </w:t>
       </w:r>
       <w:r>
-        <w:t>…WeaponEffect:[{id:x,time:y,lvl:z},…,{id:”effect”,time:b,lvl:c}]…</w:t>
+        <w:t>…WeaponEffect</w:t>
+      </w:r>
+      <w:r>
+        <w:t>s</w:t>
+      </w:r>
+      <w:r>
+        <w:t>:[{id:x,time:y,lvl:z},…,{id:”effect”,time:b,lvl:c}]…</w:t>
       </w:r>
     </w:p>
     <w:p>

</xml_diff>